<commit_message>
verder uitgewerkt qua vragen, kan misschien nog wat bij
</commit_message>
<xml_diff>
--- a/documentatie/Interview template.docx
+++ b/documentatie/Interview template.docx
@@ -331,6 +331,16 @@
         <w:t>Zou jij een app hiervan gebruiken? Of alleen de computer versie?</w:t>
       </w:r>
     </w:p>
+    <w:p>
+      <w:r>
+        <w:t>Als je de app zou gebruiken, zou je die dan ook offline willen gebruiken? En voor wat?</w:t>
+      </w:r>
+    </w:p>
+    <w:p>
+      <w:r>
+        <w:t>Zou je een chat functie wat vinden? En dan voor welke partijen?</w:t>
+      </w:r>
+    </w:p>
     <w:p/>
     <w:p>
       <w:pPr>
@@ -510,129 +520,318 @@
       </w:r>
     </w:p>
     <w:p>
+      <w:r>
+        <w:t xml:space="preserve">Hoe wil de mentor leerlingen begeleiden? Wil die links kunnen sturen naar de leerlingen? </w:t>
+      </w:r>
+    </w:p>
+    <w:p>
+      <w:r>
+        <w:br w:type="page"/>
+      </w:r>
+    </w:p>
+    <w:p>
+      <w:pPr>
+        <w:rPr>
+          <w:b/>
+          <w:bCs/>
+          <w:i/>
+          <w:iCs/>
+        </w:rPr>
+      </w:pPr>
+      <w:r>
+        <w:rPr>
+          <w:b/>
+          <w:bCs/>
+        </w:rPr>
+        <w:lastRenderedPageBreak/>
+        <w:t>Stagecoördinatoren</w:t>
+      </w:r>
+    </w:p>
+    <w:p>
+      <w:pPr>
+        <w:pBdr>
+          <w:bottom w:val="single" w:sz="12" w:space="1" w:color="auto"/>
+        </w:pBdr>
+      </w:pPr>
+      <w:r>
+        <w:rPr>
+          <w:i/>
+          <w:iCs/>
+        </w:rPr>
+        <w:t xml:space="preserve">Moeten ze instaat zijn bedrijven te kunnen verwijderen zonder pardon? Of moet die functie achter een aantal andere requirements liggen? </w:t>
+      </w:r>
+      <w:r>
+        <w:rPr>
+          <w:i/>
+          <w:iCs/>
+        </w:rPr>
+        <w:t>Moeten ze instaat zijn gegevens van studenten aan te passen als hier ongepaste informatie staat of willen ze het met de leerling regelen om het te verwijderen? Moeten ze leerlingen kunnen verwijderen als deze de school verlaten? Hoe moet een account aangemaakt kunnen worden? (Niet dat je thuis nog twee accounts kan aanmaken).</w:t>
+      </w:r>
+      <w:r>
+        <w:t xml:space="preserve"> </w:t>
+      </w:r>
+    </w:p>
+    <w:p/>
+    <w:p>
+      <w:r>
+        <w:t xml:space="preserve">Korte uitleg van het project/systeem, we gaan er van uit dat ze al wel wat van het project afweten. </w:t>
+      </w:r>
+    </w:p>
+    <w:p>
+      <w:r>
+        <w:t>Stagecoördinatoren worden de superusers, wat moeten hun limieten zijn? Of hebben ze die niet?</w:t>
+      </w:r>
+    </w:p>
+    <w:p>
+      <w:r>
+        <w:t>Is er iets nodig ter filtering voor als er ongewenste items op de webapplicatie komen te staan?</w:t>
+      </w:r>
+    </w:p>
+    <w:p>
+      <w:r>
+        <w:t>Moeten stagecoördinatoren ook de bestanden die geupload worden kunnen inzien? Zou dit niet een probleem kunnen worden met privacy?</w:t>
+      </w:r>
+    </w:p>
+    <w:p>
+      <w:r>
+        <w:t>Als privacy een probleem is, moeten stagecoördinatoren dan ook een veilige connectie hebben? Dat ze alleen op school netwerk kunnen inloggen bijvoorbeeld? -&gt; Hoe wordt de content dan proffesioneel gehouden?</w:t>
+      </w:r>
+    </w:p>
+    <w:p>
+      <w:r>
+        <w:t>Wat voor functies worden verder nog verwacht?</w:t>
+      </w:r>
+    </w:p>
+    <w:p>
+      <w:pPr>
+        <w:rPr>
+          <w:b/>
+          <w:bCs/>
+        </w:rPr>
+      </w:pPr>
+      <w:r>
+        <w:rPr>
+          <w:b/>
+          <w:bCs/>
+        </w:rPr>
+        <w:br w:type="page"/>
+      </w:r>
+    </w:p>
+    <w:p>
+      <w:pPr>
+        <w:rPr>
+          <w:b/>
+          <w:bCs/>
+        </w:rPr>
+      </w:pPr>
+      <w:r>
+        <w:rPr>
+          <w:b/>
+          <w:bCs/>
+        </w:rPr>
+        <w:lastRenderedPageBreak/>
+        <w:t>Praktijkbegeleiders</w:t>
+      </w:r>
+    </w:p>
+    <w:p>
+      <w:pPr>
+        <w:pBdr>
+          <w:bottom w:val="single" w:sz="12" w:space="1" w:color="auto"/>
+        </w:pBdr>
+        <w:rPr>
+          <w:i/>
+          <w:iCs/>
+        </w:rPr>
+      </w:pPr>
+      <w:r>
+        <w:rPr>
+          <w:i/>
+          <w:iCs/>
+        </w:rPr>
+        <w:t>Belangerijk is hier ook dat ze begrijpen wat het project inhoud omdat ze er niet van gehoord hebben. Wat denken ze van het systeem? Wat zouden ze graag voor functionaliteiten inzien? Willen ze een functie die alleen voor hen zichtbaar is daar documenten kunnen uploaden voor de proeve bijvoorbeeld?</w:t>
+      </w:r>
+      <w:r>
+        <w:rPr>
+          <w:i/>
+          <w:iCs/>
+        </w:rPr>
+        <w:t xml:space="preserve"> Dit kan gevoelige informatie zijn, dus vertrouwen ze de security van de website? Of is dit iets wat pas later toegevoegd mag worden als bewezen is dat het secure is. Als een leerling een plan van aanpak bijvoorbeeld mag die ook via dat platform ingeleverd worden?</w:t>
+      </w:r>
+    </w:p>
+    <w:p>
+      <w:pPr>
+        <w:rPr>
+          <w:i/>
+          <w:iCs/>
+        </w:rPr>
+      </w:pPr>
+    </w:p>
+    <w:p>
+      <w:pPr>
+        <w:rPr>
+          <w:i/>
+          <w:iCs/>
+        </w:rPr>
+      </w:pPr>
+      <w:r>
+        <w:t xml:space="preserve">Uitleg project/systeem. </w:t>
+      </w:r>
+      <w:r>
+        <w:rPr>
+          <w:i/>
+          <w:iCs/>
+        </w:rPr>
+        <w:t>Vragen naar onduidelijkheden.</w:t>
+      </w:r>
+    </w:p>
+    <w:p>
+      <w:r>
+        <w:t>Zouden ze het prettig vinden om via zo’n systeem hun stagiaires te “onderhouden”?</w:t>
+      </w:r>
+    </w:p>
+    <w:p>
+      <w:r>
+        <w:t>Hebben ze behoefte aan zo’n systeem?</w:t>
+      </w:r>
+    </w:p>
+    <w:p>
+      <w:r>
+        <w:t>Zou het handig zijn om als praktijkbegeleider uren te controleren en er goedkeuring voor geven via het systeem? Zouden er andere dingen via gedaan kunnen worden?</w:t>
+      </w:r>
+    </w:p>
+    <w:p>
+      <w:r>
+        <w:t>Wat voor functionaliteiten zouden er dan in moeten?</w:t>
+      </w:r>
+    </w:p>
+    <w:p>
+      <w:r>
+        <w:t>Zouden ze documentatie accepteren wat via dat platform binnen komt?</w:t>
+      </w:r>
+    </w:p>
+    <w:p/>
+    <w:p/>
+    <w:p/>
+    <w:p>
+      <w:pPr>
+        <w:rPr>
+          <w:b/>
+          <w:bCs/>
+        </w:rPr>
+      </w:pPr>
+      <w:r>
+        <w:rPr>
+          <w:b/>
+          <w:bCs/>
+        </w:rPr>
+        <w:br w:type="page"/>
+      </w:r>
+    </w:p>
+    <w:p>
+      <w:pPr>
+        <w:rPr>
+          <w:b/>
+          <w:bCs/>
+        </w:rPr>
+      </w:pPr>
+      <w:r>
+        <w:rPr>
+          <w:b/>
+          <w:bCs/>
+        </w:rPr>
+        <w:lastRenderedPageBreak/>
+        <w:t>Bedrijven</w:t>
+      </w:r>
+    </w:p>
+    <w:p>
+      <w:pPr>
+        <w:pBdr>
+          <w:bottom w:val="single" w:sz="12" w:space="1" w:color="auto"/>
+        </w:pBdr>
+        <w:rPr>
+          <w:i/>
+          <w:iCs/>
+        </w:rPr>
+      </w:pPr>
+      <w:r>
+        <w:rPr>
+          <w:i/>
+          <w:iCs/>
+        </w:rPr>
+        <w:t xml:space="preserve">Belangerijk is hier ook dat ze begrijpen wat het project inhoud omdat ze er niet van gehoord hebben. Zouden ze hier behoefte aan hebben? Zouden ze het gebruiken? </w:t>
+      </w:r>
+      <w:r>
+        <w:rPr>
+          <w:i/>
+          <w:iCs/>
+        </w:rPr>
+        <w:t>Wat voor informatie willen ze van studenten zien? Gaan ze er ook zelf opzoek naar stagiaires of willen ze het puur gebruiken om het makkelijker te maken om zelf gevonden te worden.</w:t>
+      </w:r>
+    </w:p>
+    <w:p>
+      <w:pPr>
+        <w:rPr>
+          <w:i/>
+          <w:iCs/>
+        </w:rPr>
+      </w:pPr>
+    </w:p>
+    <w:p>
+      <w:pPr>
+        <w:rPr>
+          <w:i/>
+          <w:iCs/>
+        </w:rPr>
+      </w:pPr>
+      <w:r>
+        <w:t xml:space="preserve">Uitleg project/systeem. </w:t>
+      </w:r>
+      <w:r>
+        <w:rPr>
+          <w:i/>
+          <w:iCs/>
+        </w:rPr>
+        <w:t>Vragen naar onduidelijkheden.</w:t>
+      </w:r>
+    </w:p>
+    <w:p>
+      <w:r>
+        <w:t>Zou er behoefte zijn aan het systeem?</w:t>
+      </w:r>
+    </w:p>
+    <w:p>
+      <w:r>
+        <w:t>Zou uw bedrijf het gebruiken? En hoe actief zou uw bedrijf het gebruiken? Zou uw bedrijf ook naar goede stagiaires zoeken?</w:t>
+      </w:r>
+    </w:p>
+    <w:p>
+      <w:r>
+        <w:t>Kunt u een mogelijke stagiair beoordelen via de website</w:t>
+      </w:r>
+      <w:r>
+        <w:t xml:space="preserve"> of hij binnen het bedrijf past?</w:t>
+      </w:r>
+      <w:r>
+        <w:t xml:space="preserve"> Wat voor informatie moet er van de studenten op komen te staan?</w:t>
+      </w:r>
       <w:bookmarkStart w:id="0" w:name="_GoBack"/>
       <w:bookmarkEnd w:id="0"/>
     </w:p>
+    <w:p>
+      <w:r>
+        <w:t>Hoe zou u uw bedrijf willen adverteren op de webapplicatie?</w:t>
+      </w:r>
+      <w:r>
+        <w:t xml:space="preserve"> Zou een eigen pagina wat zijn? Is er behoefte om die te onderhouden door het bedrijf?</w:t>
+      </w:r>
+    </w:p>
+    <w:p>
+      <w:r>
+        <w:t>Zou u documenten met gegevens van opdrachten van stagiaires op de webapplicatie willen hebben? Ze zijn niet zichtbaar voor andere gebruikers. Alleen de stagecoördinator, stagiair en stagebegeleider.</w:t>
+      </w:r>
+    </w:p>
     <w:p/>
-    <w:p>
-      <w:pPr>
-        <w:rPr>
-          <w:b/>
-          <w:bCs/>
-          <w:i/>
-          <w:iCs/>
-        </w:rPr>
-      </w:pPr>
-      <w:r>
-        <w:rPr>
-          <w:b/>
-          <w:bCs/>
-        </w:rPr>
-        <w:t>Stagecoördinatoren</w:t>
-      </w:r>
-    </w:p>
-    <w:p>
-      <w:r>
-        <w:rPr>
-          <w:i/>
-          <w:iCs/>
-        </w:rPr>
-        <w:t xml:space="preserve">Moeten ze instaat zijn bedrijven te kunnen verwijderen zonder pardon? Of moet die functie achter een aantal andere requirements liggen? </w:t>
-      </w:r>
-      <w:r>
-        <w:rPr>
-          <w:i/>
-          <w:iCs/>
-        </w:rPr>
-        <w:t>Moeten ze instaat zijn gegevens van studenten aan te passen als hier ongepaste informatie staat of willen ze het met de leerling regelen om het te verwijderen? Moeten ze leerlingen kunnen verwijderen als deze de school verlaten? Hoe moet een account aangemaakt kunnen worden? (Niet dat je thuis nog twee accounts kan aanmaken).</w:t>
-      </w:r>
-      <w:r>
-        <w:t xml:space="preserve"> </w:t>
-      </w:r>
-    </w:p>
-    <w:p>
-      <w:pPr>
-        <w:rPr>
-          <w:b/>
-          <w:bCs/>
-        </w:rPr>
-      </w:pPr>
-      <w:r>
-        <w:rPr>
-          <w:b/>
-          <w:bCs/>
-        </w:rPr>
-        <w:t>Praktijkbegeleiders</w:t>
-      </w:r>
-    </w:p>
-    <w:p>
-      <w:pPr>
-        <w:rPr>
-          <w:i/>
-          <w:iCs/>
-        </w:rPr>
-      </w:pPr>
-      <w:r>
-        <w:rPr>
-          <w:i/>
-          <w:iCs/>
-        </w:rPr>
-        <w:t xml:space="preserve">Belangerijk is hier ook dat ze begrijpen wat het project inhoud omdat ze er niet van gehoord hebben. Wat denken ze van het systeem? Wat zouden ze graag voor functionaliteiten inzien? Willen ze een functie die alleen voor hen zichtbaar is daar documenten kunnen uploaden voor de proeve </w:t>
-      </w:r>
-      <w:r>
-        <w:rPr>
-          <w:i/>
-          <w:iCs/>
-        </w:rPr>
-        <w:lastRenderedPageBreak/>
-        <w:t>bijvoorbeeld?</w:t>
-      </w:r>
-      <w:r>
-        <w:rPr>
-          <w:i/>
-          <w:iCs/>
-        </w:rPr>
-        <w:t xml:space="preserve"> Dit kan gevoelige informatie zijn, dus vertrouwen ze de security van de website? Of is dit iets wat pas later toegevoegd mag worden als bewezen is dat het secure is. Als een leerling een plan van aanpak bijvoorbeeld mag die ook via dat platform ingeleverd worden?</w:t>
-      </w:r>
-    </w:p>
     <w:p/>
-    <w:p>
-      <w:pPr>
-        <w:rPr>
-          <w:b/>
-          <w:bCs/>
-        </w:rPr>
-      </w:pPr>
-      <w:r>
-        <w:rPr>
-          <w:b/>
-          <w:bCs/>
-        </w:rPr>
-        <w:t>Bedrijven</w:t>
-      </w:r>
-    </w:p>
-    <w:p>
-      <w:pPr>
-        <w:rPr>
-          <w:i/>
-          <w:iCs/>
-        </w:rPr>
-      </w:pPr>
-      <w:r>
-        <w:rPr>
-          <w:i/>
-          <w:iCs/>
-        </w:rPr>
-        <w:t xml:space="preserve">Belangerijk is hier ook dat ze begrijpen wat het project inhoud omdat ze er niet van gehoord hebben. Zouden ze hier behoefte aan hebben? Zouden ze het gebruiken? </w:t>
-      </w:r>
-      <w:r>
-        <w:rPr>
-          <w:i/>
-          <w:iCs/>
-        </w:rPr>
-        <w:t>Wat voor informatie willen ze van studenten zien? Gaan ze er ook zelf opzoek naar stagiaires of willen ze het puur gebruiken om het makkelijker te maken om zelf gevonden te worden.</w:t>
-      </w:r>
-    </w:p>
     <w:sectPr>
       <w:pgSz w:w="11906" w:h="16838"/>
       <w:pgMar w:top="1417" w:right="1417" w:bottom="1417" w:left="1417" w:header="851" w:footer="709" w:gutter="0"/>
@@ -886,6 +1085,7 @@
     <w:lsdException w:name="HTML Sample" w:semiHidden="1" w:unhideWhenUsed="1"/>
     <w:lsdException w:name="HTML Typewriter" w:semiHidden="1" w:unhideWhenUsed="1"/>
     <w:lsdException w:name="HTML Variable" w:semiHidden="1" w:unhideWhenUsed="1"/>
+    <w:lsdException w:name="Normal Table" w:semiHidden="1" w:unhideWhenUsed="1"/>
     <w:lsdException w:name="annotation subject" w:semiHidden="1" w:unhideWhenUsed="1"/>
     <w:lsdException w:name="No List" w:semiHidden="1" w:unhideWhenUsed="1"/>
     <w:lsdException w:name="Outline List 1" w:semiHidden="1" w:unhideWhenUsed="1"/>
@@ -932,8 +1132,10 @@
     <w:lsdException w:name="Table Subtle 2" w:semiHidden="1" w:unhideWhenUsed="1"/>
     <w:lsdException w:name="Table Web 1" w:semiHidden="1" w:unhideWhenUsed="1"/>
     <w:lsdException w:name="Table Web 2" w:semiHidden="1" w:unhideWhenUsed="1"/>
+    <w:lsdException w:name="Table Web 3" w:semiHidden="1" w:unhideWhenUsed="1"/>
     <w:lsdException w:name="Balloon Text" w:semiHidden="1" w:unhideWhenUsed="1"/>
     <w:lsdException w:name="Table Grid" w:uiPriority="39"/>
+    <w:lsdException w:name="Table Theme" w:semiHidden="1" w:unhideWhenUsed="1"/>
     <w:lsdException w:name="Placeholder Text" w:semiHidden="1"/>
     <w:lsdException w:name="No Spacing" w:uiPriority="1" w:qFormat="1"/>
     <w:lsdException w:name="Light Shading" w:uiPriority="60"/>

</xml_diff>